<commit_message>
Update events planning doc
</commit_message>
<xml_diff>
--- a/Jackson_KaraokeNight_EventsPlanning.docx
+++ b/Jackson_KaraokeNight_EventsPlanning.docx
@@ -87,6 +87,419 @@
           </w:p>
           <w:p>
             <w:r>
+              <w:t>Calls ClearForm() to reset form</w:t>
+            </w:r>
+          </w:p>
+          <w:p>
+            <w:r>
+              <w:t>Hidden on form load</w:t>
+            </w:r>
+          </w:p>
+        </w:tc>
+      </w:tr>
+      <w:tr>
+        <w:tc>
+          <w:tcPr>
+            <w:tcW w:w="3116" w:type="dxa"/>
+          </w:tcPr>
+          <w:p>
+            <w:r>
+              <w:t>btnValue</w:t>
+            </w:r>
+          </w:p>
+        </w:tc>
+        <w:tc>
+          <w:tcPr>
+            <w:tcW w:w="3117" w:type="dxa"/>
+          </w:tcPr>
+          <w:p>
+            <w:r>
+              <w:t>Click</w:t>
+            </w:r>
+          </w:p>
+        </w:tc>
+        <w:tc>
+          <w:tcPr>
+            <w:tcW w:w="3117" w:type="dxa"/>
+          </w:tcPr>
+          <w:p>
+            <w:r>
+              <w:t>Calculates cost:</w:t>
+            </w:r>
+          </w:p>
+          <w:p>
+            <w:r>
+              <w:t>Validates input</w:t>
+            </w:r>
+          </w:p>
+          <w:p>
+            <w:r>
+              <w:t>Determines type selection</w:t>
+            </w:r>
+          </w:p>
+          <w:p>
+            <w:r>
+              <w:t>Calls corresponding functions</w:t>
+            </w:r>
+          </w:p>
+          <w:p>
+            <w:r>
+              <w:t>Displays total cost</w:t>
+            </w:r>
+          </w:p>
+          <w:p>
+            <w:r>
+              <w:t>Hidden on form load</w:t>
+            </w:r>
+          </w:p>
+        </w:tc>
+      </w:tr>
+      <w:tr>
+        <w:tc>
+          <w:tcPr>
+            <w:tcW w:w="3116" w:type="dxa"/>
+          </w:tcPr>
+          <w:p>
+            <w:r>
+              <w:t>cbo</w:t>
+            </w:r>
+            <w:r>
+              <w:t>SelectAction</w:t>
+            </w:r>
+          </w:p>
+        </w:tc>
+        <w:tc>
+          <w:tcPr>
+            <w:tcW w:w="3117" w:type="dxa"/>
+          </w:tcPr>
+          <w:p>
+            <w:r>
+              <w:t>Selected index change</w:t>
+            </w:r>
+          </w:p>
+        </w:tc>
+        <w:tc>
+          <w:tcPr>
+            <w:tcW w:w="3117" w:type="dxa"/>
+          </w:tcPr>
+          <w:p>
+            <w:r>
+              <w:t>Calls ShowFields()</w:t>
+            </w:r>
+          </w:p>
+          <w:p>
+            <w:r>
+              <w:t>Sets focus on txtValue</w:t>
+            </w:r>
+          </w:p>
+        </w:tc>
+      </w:tr>
+      <w:tr>
+        <w:tc>
+          <w:tcPr>
+            <w:tcW w:w="3116" w:type="dxa"/>
+          </w:tcPr>
+          <w:p>
+            <w:r>
+              <w:t>txtValue</w:t>
+            </w:r>
+          </w:p>
+        </w:tc>
+        <w:tc>
+          <w:tcPr>
+            <w:tcW w:w="3117" w:type="dxa"/>
+          </w:tcPr>
+          <w:p>
+            <w:r>
+              <w:t>None</w:t>
+            </w:r>
+          </w:p>
+        </w:tc>
+        <w:tc>
+          <w:tcPr>
+            <w:tcW w:w="3117" w:type="dxa"/>
+          </w:tcPr>
+          <w:p>
+            <w:r>
+              <w:t>Hidden on form load</w:t>
+            </w:r>
+          </w:p>
+          <w:p>
+            <w:r>
+              <w:t>Revealed when rental type selected</w:t>
+            </w:r>
+          </w:p>
+        </w:tc>
+      </w:tr>
+      <w:tr>
+        <w:tc>
+          <w:tcPr>
+            <w:tcW w:w="3116" w:type="dxa"/>
+          </w:tcPr>
+          <w:p>
+            <w:r>
+              <w:t>lblHeading</w:t>
+            </w:r>
+          </w:p>
+        </w:tc>
+        <w:tc>
+          <w:tcPr>
+            <w:tcW w:w="3117" w:type="dxa"/>
+          </w:tcPr>
+          <w:p>
+            <w:r>
+              <w:t>None</w:t>
+            </w:r>
+          </w:p>
+        </w:tc>
+        <w:tc>
+          <w:tcPr>
+            <w:tcW w:w="3117" w:type="dxa"/>
+          </w:tcPr>
+          <w:p>
+            <w:r>
+              <w:t>Holds app title</w:t>
+            </w:r>
+          </w:p>
+        </w:tc>
+      </w:tr>
+      <w:tr>
+        <w:tc>
+          <w:tcPr>
+            <w:tcW w:w="3116" w:type="dxa"/>
+          </w:tcPr>
+          <w:p>
+            <w:r>
+              <w:t>lblInstructions</w:t>
+            </w:r>
+          </w:p>
+        </w:tc>
+        <w:tc>
+          <w:tcPr>
+            <w:tcW w:w="3117" w:type="dxa"/>
+          </w:tcPr>
+          <w:p>
+            <w:r>
+              <w:t>None</w:t>
+            </w:r>
+          </w:p>
+        </w:tc>
+        <w:tc>
+          <w:tcPr>
+            <w:tcW w:w="3117" w:type="dxa"/>
+          </w:tcPr>
+          <w:p>
+            <w:r>
+              <w:t>Holds instructions to enter input for song or hourly rental</w:t>
+            </w:r>
+          </w:p>
+        </w:tc>
+      </w:tr>
+      <w:tr>
+        <w:tc>
+          <w:tcPr>
+            <w:tcW w:w="3116" w:type="dxa"/>
+          </w:tcPr>
+          <w:p>
+            <w:r>
+              <w:t>lblTotalCost</w:t>
+            </w:r>
+          </w:p>
+        </w:tc>
+        <w:tc>
+          <w:tcPr>
+            <w:tcW w:w="3117" w:type="dxa"/>
+          </w:tcPr>
+          <w:p>
+            <w:r>
+              <w:t>None</w:t>
+            </w:r>
+          </w:p>
+        </w:tc>
+        <w:tc>
+          <w:tcPr>
+            <w:tcW w:w="3117" w:type="dxa"/>
+          </w:tcPr>
+          <w:p>
+            <w:r>
+              <w:t>Holds total cost once calculated</w:t>
+            </w:r>
+          </w:p>
+          <w:p>
+            <w:r>
+              <w:t>Empty on form load or btnClear</w:t>
+            </w:r>
+          </w:p>
+        </w:tc>
+      </w:tr>
+      <w:tr>
+        <w:tc>
+          <w:tcPr>
+            <w:tcW w:w="3116" w:type="dxa"/>
+          </w:tcPr>
+          <w:p>
+            <w:r>
+              <w:t>lblCostType</w:t>
+            </w:r>
+          </w:p>
+        </w:tc>
+        <w:tc>
+          <w:tcPr>
+            <w:tcW w:w="3117" w:type="dxa"/>
+          </w:tcPr>
+          <w:p>
+            <w:r>
+              <w:t>None</w:t>
+            </w:r>
+          </w:p>
+        </w:tc>
+        <w:tc>
+          <w:tcPr>
+            <w:tcW w:w="3117" w:type="dxa"/>
+          </w:tcPr>
+          <w:p>
+            <w:r>
+              <w:t>Holds rental type selection</w:t>
+            </w:r>
+          </w:p>
+          <w:p>
+            <w:r>
+              <w:t>Empty of form load or btnClear</w:t>
+            </w:r>
+          </w:p>
+        </w:tc>
+      </w:tr>
+      <w:tr>
+        <w:tc>
+          <w:tcPr>
+            <w:tcW w:w="3116" w:type="dxa"/>
+          </w:tcPr>
+          <w:p>
+            <w:r>
+              <w:t>picKaraoke</w:t>
+            </w:r>
+          </w:p>
+        </w:tc>
+        <w:tc>
+          <w:tcPr>
+            <w:tcW w:w="3117" w:type="dxa"/>
+          </w:tcPr>
+          <w:p>
+            <w:r>
+              <w:t>None</w:t>
+            </w:r>
+          </w:p>
+        </w:tc>
+        <w:tc>
+          <w:tcPr>
+            <w:tcW w:w="3117" w:type="dxa"/>
+          </w:tcPr>
+          <w:p>
+            <w:r>
+              <w:t>Visible on form load &amp; on splash screen</w:t>
+            </w:r>
+          </w:p>
+        </w:tc>
+      </w:tr>
+      <w:tr>
+        <w:tc>
+          <w:tcPr>
+            <w:tcW w:w="3116" w:type="dxa"/>
+          </w:tcPr>
+          <w:p>
+            <w:r>
+              <w:t>HideFields()</w:t>
+            </w:r>
+          </w:p>
+        </w:tc>
+        <w:tc>
+          <w:tcPr>
+            <w:tcW w:w="3117" w:type="dxa"/>
+          </w:tcPr>
+          <w:p>
+            <w:r>
+              <w:t>Procedure call</w:t>
+            </w:r>
+          </w:p>
+        </w:tc>
+        <w:tc>
+          <w:tcPr>
+            <w:tcW w:w="3117" w:type="dxa"/>
+          </w:tcPr>
+          <w:p>
+            <w:r>
+              <w:t>Hides btnClear, btnValue, &amp; txtValue</w:t>
+            </w:r>
+          </w:p>
+        </w:tc>
+      </w:tr>
+      <w:tr>
+        <w:tc>
+          <w:tcPr>
+            <w:tcW w:w="3116" w:type="dxa"/>
+          </w:tcPr>
+          <w:p>
+            <w:r>
+              <w:t>ShowFields()</w:t>
+            </w:r>
+          </w:p>
+        </w:tc>
+        <w:tc>
+          <w:tcPr>
+            <w:tcW w:w="3117" w:type="dxa"/>
+          </w:tcPr>
+          <w:p>
+            <w:r>
+              <w:t>Procedure call</w:t>
+            </w:r>
+          </w:p>
+        </w:tc>
+        <w:tc>
+          <w:tcPr>
+            <w:tcW w:w="3117" w:type="dxa"/>
+          </w:tcPr>
+          <w:p>
+            <w:r>
+              <w:t>Reveals btn</w:t>
+            </w:r>
+            <w:r>
+              <w:t>Clear, btnValue, &amp; txtValue</w:t>
+            </w:r>
+          </w:p>
+        </w:tc>
+      </w:tr>
+      <w:tr>
+        <w:tc>
+          <w:tcPr>
+            <w:tcW w:w="3116" w:type="dxa"/>
+          </w:tcPr>
+          <w:p>
+            <w:r>
+              <w:t>ClearForm()</w:t>
+            </w:r>
+          </w:p>
+        </w:tc>
+        <w:tc>
+          <w:tcPr>
+            <w:tcW w:w="3117" w:type="dxa"/>
+          </w:tcPr>
+          <w:p>
+            <w:r>
+              <w:t>Procedure call</w:t>
+            </w:r>
+          </w:p>
+        </w:tc>
+        <w:tc>
+          <w:tcPr>
+            <w:tcW w:w="3117" w:type="dxa"/>
+          </w:tcPr>
+          <w:p>
+            <w:r>
+              <w:t>Resets form:</w:t>
+            </w:r>
+          </w:p>
+          <w:p>
+            <w:r>
               <w:t>Removes txt input</w:t>
             </w:r>
           </w:p>
@@ -105,51 +518,78 @@
               <w:t>Clears lblCostType</w:t>
             </w:r>
           </w:p>
-        </w:tc>
-      </w:tr>
-      <w:tr>
-        <w:tc>
-          <w:tcPr>
-            <w:tcW w:w="3116" w:type="dxa"/>
-          </w:tcPr>
-          <w:p>
-            <w:r>
-              <w:t>btnValue</w:t>
-            </w:r>
-          </w:p>
-        </w:tc>
-        <w:tc>
-          <w:tcPr>
-            <w:tcW w:w="3117" w:type="dxa"/>
-          </w:tcPr>
-          <w:p>
-            <w:r>
-              <w:t>Click</w:t>
-            </w:r>
-          </w:p>
-        </w:tc>
-        <w:tc>
-          <w:tcPr>
-            <w:tcW w:w="3117" w:type="dxa"/>
-          </w:tcPr>
-          <w:p>
-            <w:r>
-              <w:t>Calculates cost:</w:t>
-            </w:r>
-          </w:p>
-          <w:p>
-            <w:r>
-              <w:t>Validates input</w:t>
-            </w:r>
-          </w:p>
-          <w:p>
-            <w:r>
-              <w:t>Determines type selection</w:t>
-            </w:r>
-          </w:p>
-          <w:p>
-            <w:r>
-              <w:t>Calls corresponding functions</w:t>
+          <w:p>
+            <w:r>
+              <w:t>Resets cboSelection</w:t>
+            </w:r>
+          </w:p>
+          <w:p>
+            <w:r>
+              <w:t>Calls hideFields</w:t>
+            </w:r>
+          </w:p>
+        </w:tc>
+      </w:tr>
+      <w:tr>
+        <w:tc>
+          <w:tcPr>
+            <w:tcW w:w="3116" w:type="dxa"/>
+          </w:tcPr>
+          <w:p>
+            <w:r>
+              <w:t>ClearText()</w:t>
+            </w:r>
+          </w:p>
+        </w:tc>
+        <w:tc>
+          <w:tcPr>
+            <w:tcW w:w="3117" w:type="dxa"/>
+          </w:tcPr>
+          <w:p>
+            <w:r>
+              <w:t>Procedure call</w:t>
+            </w:r>
+          </w:p>
+        </w:tc>
+        <w:tc>
+          <w:tcPr>
+            <w:tcW w:w="3117" w:type="dxa"/>
+          </w:tcPr>
+          <w:p>
+            <w:r>
+              <w:t>Resets txtValue and rests focus onto txtValue</w:t>
+            </w:r>
+          </w:p>
+        </w:tc>
+      </w:tr>
+      <w:tr>
+        <w:tc>
+          <w:tcPr>
+            <w:tcW w:w="3116" w:type="dxa"/>
+          </w:tcPr>
+          <w:p>
+            <w:r>
+              <w:t>CalculateCostBySong()</w:t>
+            </w:r>
+          </w:p>
+        </w:tc>
+        <w:tc>
+          <w:tcPr>
+            <w:tcW w:w="3117" w:type="dxa"/>
+          </w:tcPr>
+          <w:p>
+            <w:r>
+              <w:t>Procedure call</w:t>
+            </w:r>
+          </w:p>
+        </w:tc>
+        <w:tc>
+          <w:tcPr>
+            <w:tcW w:w="3117" w:type="dxa"/>
+          </w:tcPr>
+          <w:p>
+            <w:r>
+              <w:t>Handles cost calculation for rental by song</w:t>
             </w:r>
           </w:p>
           <w:p>
@@ -166,192 +606,248 @@
           </w:tcPr>
           <w:p>
             <w:r>
-              <w:t>cbo</w:t>
-            </w:r>
-            <w:r>
-              <w:t>SelectAction</w:t>
-            </w:r>
-          </w:p>
-        </w:tc>
-        <w:tc>
-          <w:tcPr>
-            <w:tcW w:w="3117" w:type="dxa"/>
-          </w:tcPr>
-          <w:p>
-            <w:r>
-              <w:t>Select option</w:t>
-            </w:r>
-          </w:p>
-        </w:tc>
-        <w:tc>
-          <w:tcPr>
-            <w:tcW w:w="3117" w:type="dxa"/>
-          </w:tcPr>
-          <w:p/>
-        </w:tc>
-      </w:tr>
-      <w:tr>
-        <w:tc>
-          <w:tcPr>
-            <w:tcW w:w="3116" w:type="dxa"/>
-          </w:tcPr>
-          <w:p>
-            <w:r>
-              <w:t>txtValue</w:t>
-            </w:r>
-          </w:p>
-        </w:tc>
-        <w:tc>
-          <w:tcPr>
-            <w:tcW w:w="3117" w:type="dxa"/>
-          </w:tcPr>
-          <w:p>
-            <w:r>
-              <w:t>None</w:t>
-            </w:r>
-          </w:p>
-        </w:tc>
-        <w:tc>
-          <w:tcPr>
-            <w:tcW w:w="3117" w:type="dxa"/>
-          </w:tcPr>
-          <w:p/>
-        </w:tc>
-      </w:tr>
-      <w:tr>
-        <w:tc>
-          <w:tcPr>
-            <w:tcW w:w="3116" w:type="dxa"/>
-          </w:tcPr>
-          <w:p>
-            <w:r>
-              <w:t>lblHeading</w:t>
-            </w:r>
-          </w:p>
-        </w:tc>
-        <w:tc>
-          <w:tcPr>
-            <w:tcW w:w="3117" w:type="dxa"/>
-          </w:tcPr>
-          <w:p>
-            <w:r>
-              <w:t>None</w:t>
-            </w:r>
-          </w:p>
-        </w:tc>
-        <w:tc>
-          <w:tcPr>
-            <w:tcW w:w="3117" w:type="dxa"/>
-          </w:tcPr>
-          <w:p>
-            <w:r>
-              <w:t>Holds app title</w:t>
-            </w:r>
-          </w:p>
-        </w:tc>
-      </w:tr>
-      <w:tr>
-        <w:tc>
-          <w:tcPr>
-            <w:tcW w:w="3116" w:type="dxa"/>
-          </w:tcPr>
-          <w:p>
-            <w:r>
-              <w:t>lblTotalCost</w:t>
-            </w:r>
-          </w:p>
-        </w:tc>
-        <w:tc>
-          <w:tcPr>
-            <w:tcW w:w="3117" w:type="dxa"/>
-          </w:tcPr>
-          <w:p>
-            <w:r>
-              <w:t>None</w:t>
-            </w:r>
-          </w:p>
-        </w:tc>
-        <w:tc>
-          <w:tcPr>
-            <w:tcW w:w="3117" w:type="dxa"/>
-          </w:tcPr>
-          <w:p>
-            <w:r>
-              <w:t>Holds total cost once calculated</w:t>
-            </w:r>
-          </w:p>
-          <w:p>
-            <w:r>
-              <w:t>Empty on form load or btnClear</w:t>
-            </w:r>
-          </w:p>
-        </w:tc>
-      </w:tr>
-      <w:tr>
-        <w:tc>
-          <w:tcPr>
-            <w:tcW w:w="3116" w:type="dxa"/>
-          </w:tcPr>
-          <w:p>
-            <w:r>
-              <w:t>lblCostType</w:t>
-            </w:r>
-          </w:p>
-        </w:tc>
-        <w:tc>
-          <w:tcPr>
-            <w:tcW w:w="3117" w:type="dxa"/>
-          </w:tcPr>
-          <w:p>
-            <w:r>
-              <w:t>None</w:t>
-            </w:r>
-          </w:p>
-        </w:tc>
-        <w:tc>
-          <w:tcPr>
-            <w:tcW w:w="3117" w:type="dxa"/>
-          </w:tcPr>
-          <w:p>
-            <w:r>
-              <w:t>Holds rental type selection</w:t>
-            </w:r>
-          </w:p>
-          <w:p>
-            <w:r>
-              <w:t>Empty of form load or btnClear</w:t>
-            </w:r>
-          </w:p>
-        </w:tc>
-      </w:tr>
-      <w:tr>
-        <w:tc>
-          <w:tcPr>
-            <w:tcW w:w="3116" w:type="dxa"/>
-          </w:tcPr>
-          <w:p>
-            <w:r>
-              <w:t>picKaraoke</w:t>
-            </w:r>
-          </w:p>
-        </w:tc>
-        <w:tc>
-          <w:tcPr>
-            <w:tcW w:w="3117" w:type="dxa"/>
-          </w:tcPr>
-          <w:p>
-            <w:r>
-              <w:t>None</w:t>
-            </w:r>
-          </w:p>
-        </w:tc>
-        <w:tc>
-          <w:tcPr>
-            <w:tcW w:w="3117" w:type="dxa"/>
-          </w:tcPr>
-          <w:p>
-            <w:r>
-              <w:t>Visible on form load &amp; on splash screen</w:t>
+              <w:t>CalculateCostByHour()</w:t>
+            </w:r>
+          </w:p>
+        </w:tc>
+        <w:tc>
+          <w:tcPr>
+            <w:tcW w:w="3117" w:type="dxa"/>
+          </w:tcPr>
+          <w:p>
+            <w:r>
+              <w:t>Procedure call</w:t>
+            </w:r>
+          </w:p>
+        </w:tc>
+        <w:tc>
+          <w:tcPr>
+            <w:tcW w:w="3117" w:type="dxa"/>
+          </w:tcPr>
+          <w:p>
+            <w:r>
+              <w:t>Handles cost calculation for rental by hour</w:t>
+            </w:r>
+          </w:p>
+          <w:p>
+            <w:r>
+              <w:t>Displays total cost</w:t>
+            </w:r>
+          </w:p>
+        </w:tc>
+      </w:tr>
+      <w:tr>
+        <w:tc>
+          <w:tcPr>
+            <w:tcW w:w="3116" w:type="dxa"/>
+          </w:tcPr>
+          <w:p>
+            <w:r>
+              <w:lastRenderedPageBreak/>
+              <w:t>GetSongCost()</w:t>
+            </w:r>
+          </w:p>
+        </w:tc>
+        <w:tc>
+          <w:tcPr>
+            <w:tcW w:w="3117" w:type="dxa"/>
+          </w:tcPr>
+          <w:p>
+            <w:r>
+              <w:t>Procedure call</w:t>
+            </w:r>
+          </w:p>
+        </w:tc>
+        <w:tc>
+          <w:tcPr>
+            <w:tcW w:w="3117" w:type="dxa"/>
+          </w:tcPr>
+          <w:p>
+            <w:r>
+              <w:t>Computes total cost for number of songs, returns cost</w:t>
+            </w:r>
+          </w:p>
+        </w:tc>
+      </w:tr>
+      <w:tr>
+        <w:tc>
+          <w:tcPr>
+            <w:tcW w:w="3116" w:type="dxa"/>
+          </w:tcPr>
+          <w:p>
+            <w:r>
+              <w:t>GetHourlyCost()</w:t>
+            </w:r>
+          </w:p>
+        </w:tc>
+        <w:tc>
+          <w:tcPr>
+            <w:tcW w:w="3117" w:type="dxa"/>
+          </w:tcPr>
+          <w:p>
+            <w:r>
+              <w:t>Procedure call</w:t>
+            </w:r>
+          </w:p>
+        </w:tc>
+        <w:tc>
+          <w:tcPr>
+            <w:tcW w:w="3117" w:type="dxa"/>
+          </w:tcPr>
+          <w:p>
+            <w:r>
+              <w:t>Computes total cost for number of hours, returns cost</w:t>
+            </w:r>
+          </w:p>
+        </w:tc>
+      </w:tr>
+      <w:tr>
+        <w:tc>
+          <w:tcPr>
+            <w:tcW w:w="3116" w:type="dxa"/>
+          </w:tcPr>
+          <w:p>
+            <w:r>
+              <w:t>V</w:t>
+            </w:r>
+            <w:r>
+              <w:t>alidateInput()</w:t>
+            </w:r>
+          </w:p>
+        </w:tc>
+        <w:tc>
+          <w:tcPr>
+            <w:tcW w:w="3117" w:type="dxa"/>
+          </w:tcPr>
+          <w:p>
+            <w:r>
+              <w:t>Procedure call</w:t>
+            </w:r>
+          </w:p>
+        </w:tc>
+        <w:tc>
+          <w:tcPr>
+            <w:tcW w:w="3117" w:type="dxa"/>
+          </w:tcPr>
+          <w:p>
+            <w:r>
+              <w:t>Handles input validation:</w:t>
+            </w:r>
+          </w:p>
+          <w:p>
+            <w:r>
+              <w:t>Checks if input is numeric via exception handling.</w:t>
+            </w:r>
+          </w:p>
+          <w:p>
+            <w:r>
+              <w:t>Checks if input is greater than 0</w:t>
+            </w:r>
+          </w:p>
+          <w:p>
+            <w:r>
+              <w:t>Checks if input is within practical bounds via exception handling.</w:t>
+            </w:r>
+          </w:p>
+        </w:tc>
+      </w:tr>
+      <w:tr>
+        <w:tc>
+          <w:tcPr>
+            <w:tcW w:w="3116" w:type="dxa"/>
+          </w:tcPr>
+          <w:p>
+            <w:r>
+              <w:t>BySong()</w:t>
+            </w:r>
+          </w:p>
+        </w:tc>
+        <w:tc>
+          <w:tcPr>
+            <w:tcW w:w="3117" w:type="dxa"/>
+          </w:tcPr>
+          <w:p>
+            <w:r>
+              <w:t>Procedure call</w:t>
+            </w:r>
+          </w:p>
+        </w:tc>
+        <w:tc>
+          <w:tcPr>
+            <w:tcW w:w="3117" w:type="dxa"/>
+          </w:tcPr>
+          <w:p>
+            <w:r>
+              <w:t>Updates lblInstructions for per song input</w:t>
+            </w:r>
+          </w:p>
+        </w:tc>
+      </w:tr>
+      <w:tr>
+        <w:tc>
+          <w:tcPr>
+            <w:tcW w:w="3116" w:type="dxa"/>
+          </w:tcPr>
+          <w:p>
+            <w:r>
+              <w:t>ByHour()</w:t>
+            </w:r>
+          </w:p>
+        </w:tc>
+        <w:tc>
+          <w:tcPr>
+            <w:tcW w:w="3117" w:type="dxa"/>
+          </w:tcPr>
+          <w:p>
+            <w:r>
+              <w:t>Procedure call</w:t>
+            </w:r>
+          </w:p>
+        </w:tc>
+        <w:tc>
+          <w:tcPr>
+            <w:tcW w:w="3117" w:type="dxa"/>
+          </w:tcPr>
+          <w:p>
+            <w:r>
+              <w:t>Updates lblInstructions for hourly input</w:t>
+            </w:r>
+          </w:p>
+        </w:tc>
+      </w:tr>
+      <w:tr>
+        <w:tc>
+          <w:tcPr>
+            <w:tcW w:w="3116" w:type="dxa"/>
+          </w:tcPr>
+          <w:p>
+            <w:r>
+              <w:t>frmKaraoke</w:t>
+            </w:r>
+          </w:p>
+        </w:tc>
+        <w:tc>
+          <w:tcPr>
+            <w:tcW w:w="3117" w:type="dxa"/>
+          </w:tcPr>
+          <w:p>
+            <w:r>
+              <w:t>Load</w:t>
+            </w:r>
+          </w:p>
+        </w:tc>
+        <w:tc>
+          <w:tcPr>
+            <w:tcW w:w="3117" w:type="dxa"/>
+          </w:tcPr>
+          <w:p>
+            <w:r>
+              <w:t>Hides splash screen (frmSplash) after 3 secs</w:t>
+            </w:r>
+          </w:p>
+          <w:p>
+            <w:r>
+              <w:t>Calls clearForm to reset form</w:t>
             </w:r>
           </w:p>
         </w:tc>

</xml_diff>